<commit_message>
delete Lei's folder again
</commit_message>
<xml_diff>
--- a/notebooks/Saviours_ETL_Report.docx
+++ b/notebooks/Saviours_ETL_Report.docx
@@ -16,13 +16,8 @@
         <w:t xml:space="preserve">Team Members: </w:t>
       </w:r>
       <w:r>
-        <w:t xml:space="preserve">  Ehsan Khan, Jeff Mackey, Lei Kang, Saurav </w:t>
-      </w:r>
-      <w:proofErr w:type="spellStart"/>
-      <w:r>
-        <w:t>Mitra</w:t>
-      </w:r>
-      <w:proofErr w:type="spellEnd"/>
+        <w:t xml:space="preserve">  Ehsan Khan, Jeff Mackey, Lei Kang, Saurav Mitra</w:t>
+      </w:r>
     </w:p>
     <w:p>
       <w:pPr>
@@ -173,13 +168,7 @@
         <w:rPr>
           <w:highlight w:val="white"/>
         </w:rPr>
-        <w:t>, description, scientific name, status of danger and populatio</w:t>
-      </w:r>
-      <w:r>
-        <w:rPr>
-          <w:highlight w:val="white"/>
-        </w:rPr>
-        <w:t xml:space="preserve">n of these endangered species. </w:t>
+        <w:t xml:space="preserve">, description, scientific name, status of danger and population of these endangered species. </w:t>
       </w:r>
     </w:p>
     <w:p>
@@ -281,13 +270,7 @@
         <w:rPr>
           <w:highlight w:val="white"/>
         </w:rPr>
-        <w:t>Extracted Hab</w:t>
-      </w:r>
-      <w:r>
-        <w:rPr>
-          <w:highlight w:val="white"/>
-        </w:rPr>
-        <w:t>itat/Ecology for species.</w:t>
+        <w:t>Extracted Habitat/Ecology for species.</w:t>
       </w:r>
     </w:p>
     <w:p>
@@ -341,15 +324,7 @@
             <w:highlight w:val="white"/>
             <w:u w:val="single"/>
           </w:rPr>
-          <w:t>https://data.world/data-society/global</w:t>
-        </w:r>
-        <w:r>
-          <w:rPr>
-            <w:color w:val="1155CC"/>
-            <w:highlight w:val="white"/>
-            <w:u w:val="single"/>
-          </w:rPr>
-          <w:t>-climate-change-data</w:t>
+          <w:t>https://data.world/data-society/global-climate-change-data</w:t>
         </w:r>
       </w:hyperlink>
     </w:p>
@@ -566,10 +541,7 @@
         <w:fldChar w:fldCharType="begin"/>
       </w:r>
       <w:r>
-        <w:instrText xml:space="preserve"> HYPERLINK "https://newsapi.org</w:instrText>
-      </w:r>
-      <w:r>
-        <w:instrText xml:space="preserve">/docs/client-libraries/python" </w:instrText>
+        <w:instrText xml:space="preserve"> HYPERLINK "https://newsapi.org/docs/client-libraries/python" </w:instrText>
       </w:r>
       <w:r>
         <w:fldChar w:fldCharType="separate"/>
@@ -588,254 +560,234 @@
           <w:highlight w:val="white"/>
         </w:rPr>
       </w:pPr>
+    </w:p>
+    <w:p>
+      <w:pPr>
+        <w:rPr>
+          <w:highlight w:val="white"/>
+        </w:rPr>
+      </w:pPr>
+      <w:r>
+        <w:rPr>
+          <w:highlight w:val="white"/>
+        </w:rPr>
+        <w:t xml:space="preserve"> </w:t>
+      </w:r>
+    </w:p>
+    <w:p>
+      <w:pPr>
+        <w:rPr>
+          <w:highlight w:val="white"/>
+        </w:rPr>
+      </w:pPr>
+    </w:p>
+    <w:p>
+      <w:pPr>
+        <w:rPr>
+          <w:highlight w:val="white"/>
+        </w:rPr>
+      </w:pPr>
+    </w:p>
+    <w:p>
+      <w:pPr>
+        <w:rPr>
+          <w:highlight w:val="white"/>
+        </w:rPr>
+      </w:pPr>
+    </w:p>
+    <w:p>
+      <w:pPr>
+        <w:rPr>
+          <w:highlight w:val="white"/>
+        </w:rPr>
+      </w:pPr>
+    </w:p>
+    <w:p>
+      <w:pPr>
+        <w:rPr>
+          <w:highlight w:val="white"/>
+        </w:rPr>
+      </w:pPr>
+    </w:p>
+    <w:p>
+      <w:pPr>
+        <w:rPr>
+          <w:b/>
+          <w:highlight w:val="white"/>
+        </w:rPr>
+      </w:pPr>
+      <w:r>
+        <w:rPr>
+          <w:b/>
+          <w:highlight w:val="white"/>
+        </w:rPr>
+        <w:t>Transform</w:t>
+      </w:r>
+    </w:p>
+    <w:p>
+      <w:pPr>
+        <w:rPr>
+          <w:highlight w:val="white"/>
+        </w:rPr>
+      </w:pPr>
+    </w:p>
+    <w:p>
+      <w:pPr>
+        <w:rPr>
+          <w:highlight w:val="white"/>
+        </w:rPr>
+      </w:pPr>
+    </w:p>
+    <w:p>
+      <w:pPr>
+        <w:rPr>
+          <w:highlight w:val="white"/>
+        </w:rPr>
+      </w:pPr>
+      <w:r>
+        <w:rPr>
+          <w:highlight w:val="white"/>
+        </w:rPr>
+        <w:t xml:space="preserve">A database was generated for the species scraped from World Wildlife. Any record with missing any of the following information (image </w:t>
+      </w:r>
+      <w:proofErr w:type="spellStart"/>
+      <w:r>
+        <w:rPr>
+          <w:highlight w:val="white"/>
+        </w:rPr>
+        <w:t>url</w:t>
+      </w:r>
+      <w:proofErr w:type="spellEnd"/>
+      <w:r>
+        <w:rPr>
+          <w:highlight w:val="white"/>
+        </w:rPr>
+        <w:t>, scientific name, status, population, species description) was dropped.</w:t>
+      </w:r>
+    </w:p>
+    <w:p>
+      <w:pPr>
+        <w:rPr>
+          <w:highlight w:val="white"/>
+        </w:rPr>
+      </w:pPr>
+    </w:p>
+    <w:p>
+      <w:pPr>
+        <w:rPr>
+          <w:highlight w:val="white"/>
+        </w:rPr>
+      </w:pPr>
+      <w:r>
+        <w:rPr>
+          <w:highlight w:val="white"/>
+        </w:rPr>
+        <w:t>There</w:t>
+      </w:r>
+      <w:r>
+        <w:rPr>
+          <w:highlight w:val="white"/>
+        </w:rPr>
+        <w:t xml:space="preserve"> were different land regions in the temperature data which could not be identified with any country code. Such as, some of the land regions represented continents instead of countries, some of them have inconsistent names, that did not make sense, were cleaned up. </w:t>
+      </w:r>
+    </w:p>
+    <w:p>
+      <w:pPr>
+        <w:rPr>
+          <w:highlight w:val="white"/>
+        </w:rPr>
+      </w:pPr>
+    </w:p>
+    <w:p>
+      <w:pPr>
+        <w:rPr>
+          <w:highlight w:val="white"/>
+        </w:rPr>
+      </w:pPr>
+    </w:p>
+    <w:p>
+      <w:pPr>
+        <w:rPr>
+          <w:highlight w:val="white"/>
+        </w:rPr>
+      </w:pPr>
+      <w:r>
+        <w:rPr>
+          <w:highlight w:val="white"/>
+        </w:rPr>
+        <w:t xml:space="preserve">Species habitat was matched with the corresponding country as listed in the country codes data. </w:t>
+      </w:r>
+    </w:p>
+    <w:p>
+      <w:pPr>
+        <w:rPr>
+          <w:highlight w:val="white"/>
+        </w:rPr>
+      </w:pPr>
+    </w:p>
+    <w:p>
+      <w:pPr>
+        <w:rPr>
+          <w:highlight w:val="white"/>
+        </w:rPr>
+      </w:pPr>
+    </w:p>
+    <w:p>
+      <w:pPr>
+        <w:rPr>
+          <w:b/>
+          <w:highlight w:val="white"/>
+        </w:rPr>
+      </w:pPr>
+      <w:r>
+        <w:rPr>
+          <w:b/>
+          <w:highlight w:val="white"/>
+        </w:rPr>
+        <w:t>Load</w:t>
+      </w:r>
+    </w:p>
+    <w:p>
+      <w:pPr>
+        <w:rPr>
+          <w:highlight w:val="white"/>
+        </w:rPr>
+      </w:pPr>
+    </w:p>
+    <w:p>
+      <w:pPr>
+        <w:rPr>
+          <w:highlight w:val="white"/>
+        </w:rPr>
+      </w:pPr>
+      <w:r>
+        <w:rPr>
+          <w:highlight w:val="white"/>
+        </w:rPr>
+        <w:t xml:space="preserve">A non-relational database has been used to load all the cleaned data. We are dealing with multiple sets of data from different sources, which might or might not have reference to each other. Also, this will be a flexible way to access records from each collection in the database. </w:t>
+      </w:r>
+      <w:proofErr w:type="spellStart"/>
+      <w:r>
+        <w:rPr>
+          <w:highlight w:val="white"/>
+        </w:rPr>
+        <w:t>PyMongo</w:t>
+      </w:r>
+      <w:proofErr w:type="spellEnd"/>
+      <w:r>
+        <w:rPr>
+          <w:highlight w:val="white"/>
+        </w:rPr>
+        <w:t xml:space="preserve"> has been used with a single database and 4 collections. The four collections have the following</w:t>
+      </w:r>
       <w:bookmarkStart w:id="0" w:name="_GoBack"/>
       <w:bookmarkEnd w:id="0"/>
-    </w:p>
-    <w:p>
-      <w:pPr>
-        <w:rPr>
-          <w:highlight w:val="white"/>
-        </w:rPr>
-      </w:pPr>
-      <w:r>
-        <w:rPr>
-          <w:highlight w:val="white"/>
-        </w:rPr>
-        <w:t xml:space="preserve"> </w:t>
-      </w:r>
-    </w:p>
-    <w:p>
-      <w:pPr>
-        <w:rPr>
-          <w:highlight w:val="white"/>
-        </w:rPr>
-      </w:pPr>
-    </w:p>
-    <w:p>
-      <w:pPr>
-        <w:rPr>
-          <w:highlight w:val="white"/>
-        </w:rPr>
-      </w:pPr>
-    </w:p>
-    <w:p>
-      <w:pPr>
-        <w:rPr>
-          <w:highlight w:val="white"/>
-        </w:rPr>
-      </w:pPr>
-    </w:p>
-    <w:p>
-      <w:pPr>
-        <w:rPr>
-          <w:highlight w:val="white"/>
-        </w:rPr>
-      </w:pPr>
-    </w:p>
-    <w:p>
-      <w:pPr>
-        <w:rPr>
-          <w:highlight w:val="white"/>
-        </w:rPr>
-      </w:pPr>
-    </w:p>
-    <w:p>
-      <w:pPr>
-        <w:rPr>
-          <w:b/>
-          <w:highlight w:val="white"/>
-        </w:rPr>
-      </w:pPr>
-      <w:r>
-        <w:rPr>
-          <w:b/>
-          <w:highlight w:val="white"/>
-        </w:rPr>
-        <w:t>Transform</w:t>
-      </w:r>
-    </w:p>
-    <w:p>
-      <w:pPr>
-        <w:rPr>
-          <w:highlight w:val="white"/>
-        </w:rPr>
-      </w:pPr>
-    </w:p>
-    <w:p>
-      <w:pPr>
-        <w:rPr>
-          <w:highlight w:val="white"/>
-        </w:rPr>
-      </w:pPr>
-    </w:p>
-    <w:p>
-      <w:pPr>
-        <w:rPr>
-          <w:highlight w:val="white"/>
-        </w:rPr>
-      </w:pPr>
-      <w:r>
-        <w:rPr>
-          <w:highlight w:val="white"/>
-        </w:rPr>
-        <w:t xml:space="preserve">A database was generated for the species scraped from World Wildlife. Any record with missing any of the following information (image </w:t>
-      </w:r>
-      <w:proofErr w:type="spellStart"/>
-      <w:r>
-        <w:rPr>
-          <w:highlight w:val="white"/>
-        </w:rPr>
-        <w:t>url</w:t>
-      </w:r>
-      <w:proofErr w:type="spellEnd"/>
-      <w:r>
-        <w:rPr>
-          <w:highlight w:val="white"/>
-        </w:rPr>
-        <w:t xml:space="preserve">, scientific name, status, population, species description) was </w:t>
-      </w:r>
-      <w:r>
-        <w:rPr>
-          <w:highlight w:val="white"/>
-        </w:rPr>
-        <w:t>dropped.</w:t>
-      </w:r>
-    </w:p>
-    <w:p>
-      <w:pPr>
-        <w:rPr>
-          <w:highlight w:val="white"/>
-        </w:rPr>
-      </w:pPr>
-    </w:p>
-    <w:p>
-      <w:pPr>
-        <w:rPr>
-          <w:highlight w:val="white"/>
-        </w:rPr>
-      </w:pPr>
-      <w:r>
-        <w:rPr>
-          <w:highlight w:val="white"/>
-        </w:rPr>
-        <w:t>There</w:t>
-      </w:r>
-      <w:r>
-        <w:rPr>
-          <w:highlight w:val="white"/>
-        </w:rPr>
-        <w:t xml:space="preserve"> were different land regions in the temperature data which could not be identified with any country code. Such as, some of the land regions represented continents instead of countries, som</w:t>
-      </w:r>
-      <w:r>
-        <w:rPr>
-          <w:highlight w:val="white"/>
-        </w:rPr>
-        <w:t xml:space="preserve">e of them have inconsistent names, that did not make sense, were cleaned up. </w:t>
-      </w:r>
-    </w:p>
-    <w:p>
-      <w:pPr>
-        <w:rPr>
-          <w:highlight w:val="white"/>
-        </w:rPr>
-      </w:pPr>
-    </w:p>
-    <w:p>
-      <w:pPr>
-        <w:rPr>
-          <w:highlight w:val="white"/>
-        </w:rPr>
-      </w:pPr>
-    </w:p>
-    <w:p>
-      <w:pPr>
-        <w:rPr>
-          <w:highlight w:val="white"/>
-        </w:rPr>
-      </w:pPr>
-      <w:r>
-        <w:rPr>
-          <w:highlight w:val="white"/>
-        </w:rPr>
-        <w:t xml:space="preserve">Species habitat was matched with the corresponding country as listed in the country codes data. </w:t>
-      </w:r>
-    </w:p>
-    <w:p>
-      <w:pPr>
-        <w:rPr>
-          <w:highlight w:val="white"/>
-        </w:rPr>
-      </w:pPr>
-    </w:p>
-    <w:p>
-      <w:pPr>
-        <w:rPr>
-          <w:highlight w:val="white"/>
-        </w:rPr>
-      </w:pPr>
-    </w:p>
-    <w:p>
-      <w:pPr>
-        <w:rPr>
-          <w:b/>
-          <w:highlight w:val="white"/>
-        </w:rPr>
-      </w:pPr>
-      <w:r>
-        <w:rPr>
-          <w:b/>
-          <w:highlight w:val="white"/>
-        </w:rPr>
-        <w:t>Load</w:t>
-      </w:r>
-    </w:p>
-    <w:p>
-      <w:pPr>
-        <w:rPr>
-          <w:highlight w:val="white"/>
-        </w:rPr>
-      </w:pPr>
-    </w:p>
-    <w:p>
-      <w:pPr>
-        <w:rPr>
-          <w:highlight w:val="white"/>
-        </w:rPr>
-      </w:pPr>
-      <w:r>
-        <w:rPr>
-          <w:highlight w:val="white"/>
-        </w:rPr>
-        <w:t>A non-relational database has been used to load all the cleaned data. We are dealing with multiple sets of data from different sources, which might or might not have reference to each other. Also, this will be a flexible way to access records from each col</w:t>
-      </w:r>
-      <w:r>
-        <w:rPr>
-          <w:highlight w:val="white"/>
-        </w:rPr>
-        <w:t xml:space="preserve">lection in the database. </w:t>
-      </w:r>
-      <w:proofErr w:type="spellStart"/>
-      <w:r>
-        <w:rPr>
-          <w:highlight w:val="white"/>
-        </w:rPr>
-        <w:t>PyMongo</w:t>
-      </w:r>
-      <w:proofErr w:type="spellEnd"/>
-      <w:r>
-        <w:rPr>
-          <w:highlight w:val="white"/>
-        </w:rPr>
-        <w:t xml:space="preserve"> has been used with a single database and 4 collections. The four collections have the </w:t>
-      </w:r>
-      <w:proofErr w:type="gramStart"/>
-      <w:r>
-        <w:rPr>
-          <w:highlight w:val="white"/>
-        </w:rPr>
-        <w:t>following :</w:t>
-      </w:r>
-      <w:proofErr w:type="gramEnd"/>
+      <w:r>
+        <w:rPr>
+          <w:highlight w:val="white"/>
+        </w:rPr>
+        <w:t>:</w:t>
+      </w:r>
     </w:p>
     <w:p>
       <w:pPr>
@@ -858,21 +810,7 @@
         <w:rPr>
           <w:highlight w:val="white"/>
         </w:rPr>
-        <w:t xml:space="preserve">Species </w:t>
-      </w:r>
-      <w:proofErr w:type="gramStart"/>
-      <w:r>
-        <w:rPr>
-          <w:highlight w:val="white"/>
-        </w:rPr>
-        <w:t>information :</w:t>
-      </w:r>
-      <w:proofErr w:type="gramEnd"/>
-      <w:r>
-        <w:rPr>
-          <w:highlight w:val="white"/>
-        </w:rPr>
-        <w:t xml:space="preserve"> image </w:t>
+        <w:t xml:space="preserve">Species information: image </w:t>
       </w:r>
       <w:proofErr w:type="spellStart"/>
       <w:r>
@@ -903,27 +841,7 @@
         <w:rPr>
           <w:highlight w:val="white"/>
         </w:rPr>
-        <w:t xml:space="preserve">News </w:t>
-      </w:r>
-      <w:proofErr w:type="gramStart"/>
-      <w:r>
-        <w:rPr>
-          <w:highlight w:val="white"/>
-        </w:rPr>
-        <w:t>Articles :</w:t>
-      </w:r>
-      <w:proofErr w:type="gramEnd"/>
-      <w:r>
-        <w:rPr>
-          <w:highlight w:val="white"/>
-        </w:rPr>
-        <w:t xml:space="preserve"> New York Tim</w:t>
-      </w:r>
-      <w:r>
-        <w:rPr>
-          <w:highlight w:val="white"/>
-        </w:rPr>
-        <w:t>es Articles</w:t>
+        <w:t>News Articles: New York Times Articles</w:t>
       </w:r>
     </w:p>
     <w:p>
@@ -953,48 +871,32 @@
           <w:highlight w:val="white"/>
         </w:rPr>
       </w:pPr>
-      <w:proofErr w:type="gramStart"/>
-      <w:r>
-        <w:rPr>
-          <w:highlight w:val="white"/>
-        </w:rPr>
-        <w:t>Temperature :</w:t>
-      </w:r>
-      <w:proofErr w:type="gramEnd"/>
-      <w:r>
-        <w:rPr>
-          <w:highlight w:val="white"/>
-        </w:rPr>
-        <w:t xml:space="preserve"> Country, Average Temperature, Temperature Uncertainty (Time Series data from 1750)</w:t>
-      </w:r>
-    </w:p>
-    <w:p>
-      <w:pPr>
-        <w:rPr>
-          <w:highlight w:val="white"/>
-        </w:rPr>
-      </w:pPr>
-    </w:p>
-    <w:p>
-      <w:pPr>
-        <w:rPr>
-          <w:highlight w:val="white"/>
-        </w:rPr>
-      </w:pPr>
-      <w:r>
-        <w:rPr>
-          <w:highlight w:val="white"/>
-        </w:rPr>
-        <w:t xml:space="preserve">Following data analyses can be performed with the </w:t>
-      </w:r>
-      <w:proofErr w:type="gramStart"/>
-      <w:r>
-        <w:rPr>
-          <w:highlight w:val="white"/>
-        </w:rPr>
-        <w:t>database :</w:t>
-      </w:r>
-      <w:proofErr w:type="gramEnd"/>
+      <w:r>
+        <w:rPr>
+          <w:highlight w:val="white"/>
+        </w:rPr>
+        <w:t>Temperature: Country, Average Temperature, Temperature Uncertainty (Time Series data from 1750)</w:t>
+      </w:r>
+    </w:p>
+    <w:p>
+      <w:pPr>
+        <w:rPr>
+          <w:highlight w:val="white"/>
+        </w:rPr>
+      </w:pPr>
+    </w:p>
+    <w:p>
+      <w:pPr>
+        <w:rPr>
+          <w:highlight w:val="white"/>
+        </w:rPr>
+      </w:pPr>
+      <w:r>
+        <w:rPr>
+          <w:highlight w:val="white"/>
+        </w:rPr>
+        <w:t>Following data analyses can be performed with the database:</w:t>
+      </w:r>
     </w:p>
     <w:p>
       <w:pPr>
@@ -1017,27 +919,7 @@
         <w:rPr>
           <w:highlight w:val="white"/>
         </w:rPr>
-        <w:t>Spatia</w:t>
-      </w:r>
-      <w:r>
-        <w:rPr>
-          <w:highlight w:val="white"/>
-        </w:rPr>
-        <w:t xml:space="preserve">l analysis </w:t>
-      </w:r>
-      <w:proofErr w:type="gramStart"/>
-      <w:r>
-        <w:rPr>
-          <w:highlight w:val="white"/>
-        </w:rPr>
-        <w:t>of  Endangered</w:t>
-      </w:r>
-      <w:proofErr w:type="gramEnd"/>
-      <w:r>
-        <w:rPr>
-          <w:highlight w:val="white"/>
-        </w:rPr>
-        <w:t xml:space="preserve"> Species and population by country can be done.</w:t>
+        <w:t>Spatial analysis of Endangered Species and population by country can be done.</w:t>
       </w:r>
     </w:p>
     <w:p>

</xml_diff>

<commit_message>
app done. Workable but takes up too much time to generate .json file for download
</commit_message>
<xml_diff>
--- a/notebooks/Saviours_ETL_Report.docx
+++ b/notebooks/Saviours_ETL_Report.docx
@@ -347,7 +347,7 @@
     </w:p>
     <w:p>
       <w:pPr>
-        <w:ind w:left="720"/>
+        <w:pStyle w:val="ListParagraph"/>
       </w:pPr>
       <w:r>
         <w:rPr>
@@ -376,108 +376,66 @@
     </w:p>
     <w:p>
       <w:pPr>
+        <w:pStyle w:val="ListParagraph"/>
+      </w:pPr>
+    </w:p>
+    <w:p>
+      <w:pPr>
+        <w:pStyle w:val="ListParagraph"/>
+        <w:rPr>
+          <w:i/>
+        </w:rPr>
+      </w:pPr>
+      <w:r>
+        <w:rPr>
+          <w:i/>
+        </w:rPr>
+        <w:t>Process</w:t>
+      </w:r>
+      <w:r>
+        <w:fldChar w:fldCharType="begin"/>
+      </w:r>
+      <w:r>
+        <w:instrText xml:space="preserve"> HYPERLINK "https://data.world/data-society/global-climate-change-data" </w:instrText>
+      </w:r>
+      <w:r>
+        <w:fldChar w:fldCharType="separate"/>
+      </w:r>
+    </w:p>
+    <w:p>
+      <w:pPr>
+        <w:pStyle w:val="ListParagraph"/>
+        <w:rPr>
+          <w:i/>
+          <w:highlight w:val="white"/>
+        </w:rPr>
+      </w:pPr>
+      <w:r>
+        <w:fldChar w:fldCharType="end"/>
+      </w:r>
+      <w:r>
+        <w:rPr>
+          <w:highlight w:val="white"/>
+        </w:rPr>
+        <w:t>*.csv files for global land temperatures by country was downloaded.</w:t>
+      </w:r>
+    </w:p>
+    <w:p>
+      <w:pPr>
         <w:ind w:left="720"/>
-      </w:pPr>
-    </w:p>
-    <w:p>
-      <w:pPr>
-        <w:ind w:left="720"/>
         <w:rPr>
           <w:i/>
-        </w:rPr>
-      </w:pPr>
-      <w:r>
-        <w:rPr>
-          <w:i/>
-        </w:rPr>
-        <w:t>Process</w:t>
-      </w:r>
-      <w:r>
-        <w:fldChar w:fldCharType="begin"/>
-      </w:r>
-      <w:r>
-        <w:instrText xml:space="preserve"> HYPERLINK "https://data.world/data-society/global-climate-change-data" </w:instrText>
-      </w:r>
-      <w:r>
-        <w:fldChar w:fldCharType="separate"/>
-      </w:r>
-    </w:p>
-    <w:p>
-      <w:pPr>
-        <w:ind w:left="720"/>
-        <w:rPr>
-          <w:highlight w:val="white"/>
-        </w:rPr>
-      </w:pPr>
-      <w:r>
-        <w:fldChar w:fldCharType="end"/>
-      </w:r>
-      <w:r>
-        <w:rPr>
-          <w:highlight w:val="white"/>
-        </w:rPr>
-        <w:t xml:space="preserve">*.csv files for </w:t>
-      </w:r>
-      <w:r>
-        <w:rPr>
-          <w:highlight w:val="white"/>
-        </w:rPr>
-        <w:t>global land</w:t>
-      </w:r>
-      <w:r>
-        <w:rPr>
-          <w:highlight w:val="white"/>
-        </w:rPr>
-        <w:t xml:space="preserve"> </w:t>
-      </w:r>
-      <w:r>
-        <w:rPr>
-          <w:highlight w:val="white"/>
-        </w:rPr>
-        <w:t>t</w:t>
-      </w:r>
-      <w:r>
-        <w:rPr>
-          <w:highlight w:val="white"/>
-        </w:rPr>
-        <w:t>emperatures</w:t>
-      </w:r>
-      <w:r>
-        <w:rPr>
-          <w:highlight w:val="white"/>
-        </w:rPr>
-        <w:t xml:space="preserve"> by country</w:t>
-      </w:r>
-      <w:r>
-        <w:rPr>
-          <w:highlight w:val="white"/>
-        </w:rPr>
-        <w:t xml:space="preserve"> w</w:t>
-      </w:r>
-      <w:r>
-        <w:rPr>
-          <w:highlight w:val="white"/>
-        </w:rPr>
-        <w:t>as</w:t>
-      </w:r>
-      <w:r>
-        <w:rPr>
-          <w:highlight w:val="white"/>
-        </w:rPr>
-        <w:t xml:space="preserve"> downloaded.</w:t>
-      </w:r>
-    </w:p>
-    <w:p>
-      <w:pPr>
-        <w:ind w:left="720"/>
-        <w:rPr>
-          <w:highlight w:val="white"/>
-        </w:rPr>
-      </w:pPr>
-    </w:p>
-    <w:p>
-      <w:pPr>
-        <w:ind w:left="720"/>
+          <w:highlight w:val="white"/>
+        </w:rPr>
+      </w:pPr>
+    </w:p>
+    <w:p>
+      <w:pPr>
+        <w:pStyle w:val="ListParagraph"/>
+        <w:numPr>
+          <w:ilvl w:val="0"/>
+          <w:numId w:val="6"/>
+        </w:numPr>
         <w:rPr>
           <w:highlight w:val="white"/>
         </w:rPr>
@@ -491,7 +449,7 @@
     </w:p>
     <w:p>
       <w:pPr>
-        <w:ind w:left="720"/>
+        <w:pStyle w:val="ListParagraph"/>
         <w:rPr>
           <w:color w:val="1155CC"/>
           <w:highlight w:val="white"/>
@@ -531,34 +489,21 @@
     </w:p>
     <w:p>
       <w:pPr>
+        <w:pStyle w:val="ListParagraph"/>
+        <w:rPr>
+          <w:highlight w:val="white"/>
+        </w:rPr>
+      </w:pPr>
+      <w:r>
+        <w:rPr>
+          <w:highlight w:val="white"/>
+        </w:rPr>
+        <w:t>Country names with country code and iso codes were scraped down and saved as reference to unify names for animal habitat countries as well as those appearing in temperature table.</w:t>
+      </w:r>
+    </w:p>
+    <w:p>
+      <w:pPr>
         <w:ind w:left="720"/>
-        <w:rPr>
-          <w:highlight w:val="white"/>
-        </w:rPr>
-      </w:pPr>
-      <w:r>
-        <w:rPr>
-          <w:highlight w:val="white"/>
-        </w:rPr>
-        <w:t xml:space="preserve">Country names with country code and iso codes were scraped down and saved as reference to </w:t>
-      </w:r>
-      <w:r>
-        <w:rPr>
-          <w:highlight w:val="white"/>
-        </w:rPr>
-        <w:t>unify names for animal habitat countries as well as those appearing in temperature table.</w:t>
-      </w:r>
-    </w:p>
-    <w:p>
-      <w:pPr>
-        <w:ind w:left="720"/>
-        <w:rPr>
-          <w:highlight w:val="white"/>
-        </w:rPr>
-      </w:pPr>
-    </w:p>
-    <w:p>
-      <w:pPr>
         <w:rPr>
           <w:highlight w:val="white"/>
         </w:rPr>
@@ -568,7 +513,7 @@
       <w:pPr>
         <w:numPr>
           <w:ilvl w:val="0"/>
-          <w:numId w:val="2"/>
+          <w:numId w:val="6"/>
         </w:numPr>
         <w:rPr>
           <w:i/>
@@ -633,111 +578,85 @@
     </w:p>
     <w:p>
       <w:pPr>
-        <w:ind w:left="720"/>
-        <w:rPr>
-          <w:highlight w:val="white"/>
-        </w:rPr>
-      </w:pPr>
-      <w:r>
-        <w:rPr>
-          <w:highlight w:val="white"/>
-        </w:rPr>
-        <w:t xml:space="preserve">API calls were made to retrieve NY Times articles of the endangered species as </w:t>
-      </w:r>
-    </w:p>
-    <w:p>
-      <w:pPr>
-        <w:rPr>
-          <w:color w:val="1155CC"/>
-          <w:highlight w:val="white"/>
-          <w:u w:val="single"/>
-        </w:rPr>
-      </w:pPr>
-      <w:r>
-        <w:fldChar w:fldCharType="begin"/>
-      </w:r>
-      <w:r>
-        <w:instrText xml:space="preserve"> HYPERLINK "https://newsapi.org/docs/client-libraries/python" </w:instrText>
-      </w:r>
-      <w:r>
-        <w:fldChar w:fldCharType="separate"/>
-      </w:r>
-    </w:p>
-    <w:p>
-      <w:r>
-        <w:fldChar w:fldCharType="end"/>
-      </w:r>
-    </w:p>
-    <w:p/>
-    <w:p/>
-    <w:p>
-      <w:pPr>
-        <w:rPr>
-          <w:highlight w:val="white"/>
-        </w:rPr>
-      </w:pPr>
-    </w:p>
-    <w:p>
-      <w:pPr>
-        <w:rPr>
-          <w:highlight w:val="white"/>
-        </w:rPr>
-      </w:pPr>
-      <w:r>
-        <w:rPr>
+        <w:pStyle w:val="ListParagraph"/>
+        <w:rPr>
+          <w:highlight w:val="white"/>
+        </w:rPr>
+      </w:pPr>
+      <w:r>
+        <w:rPr>
+          <w:highlight w:val="white"/>
+        </w:rPr>
+        <w:t>API calls were made to retrieve NY Times articles of the endangered species</w:t>
+      </w:r>
+      <w:r>
+        <w:rPr>
+          <w:highlight w:val="white"/>
+        </w:rPr>
+        <w:t>.</w:t>
+      </w:r>
+    </w:p>
+    <w:p>
+      <w:pPr>
+        <w:rPr>
+          <w:highlight w:val="white"/>
+        </w:rPr>
+      </w:pPr>
+      <w:r>
+        <w:rPr>
+          <w:highlight w:val="white"/>
+        </w:rPr>
+        <w:t xml:space="preserve"> </w:t>
+      </w:r>
+    </w:p>
+    <w:p>
+      <w:pPr>
+        <w:rPr>
+          <w:highlight w:val="white"/>
+        </w:rPr>
+      </w:pPr>
+    </w:p>
+    <w:p>
+      <w:pPr>
+        <w:rPr>
+          <w:highlight w:val="white"/>
+        </w:rPr>
+      </w:pPr>
+    </w:p>
+    <w:p>
+      <w:pPr>
+        <w:rPr>
+          <w:highlight w:val="white"/>
+        </w:rPr>
+      </w:pPr>
+    </w:p>
+    <w:p>
+      <w:pPr>
+        <w:rPr>
+          <w:highlight w:val="white"/>
+        </w:rPr>
+      </w:pPr>
+    </w:p>
+    <w:p>
+      <w:pPr>
+        <w:rPr>
+          <w:highlight w:val="white"/>
+        </w:rPr>
+      </w:pPr>
+    </w:p>
+    <w:p>
+      <w:pPr>
+        <w:rPr>
+          <w:b/>
+          <w:highlight w:val="white"/>
+        </w:rPr>
+      </w:pPr>
+      <w:r>
+        <w:rPr>
+          <w:b/>
           <w:highlight w:val="white"/>
         </w:rPr>
         <w:lastRenderedPageBreak/>
-        <w:t xml:space="preserve"> </w:t>
-      </w:r>
-    </w:p>
-    <w:p>
-      <w:pPr>
-        <w:rPr>
-          <w:highlight w:val="white"/>
-        </w:rPr>
-      </w:pPr>
-    </w:p>
-    <w:p>
-      <w:pPr>
-        <w:rPr>
-          <w:highlight w:val="white"/>
-        </w:rPr>
-      </w:pPr>
-    </w:p>
-    <w:p>
-      <w:pPr>
-        <w:rPr>
-          <w:highlight w:val="white"/>
-        </w:rPr>
-      </w:pPr>
-    </w:p>
-    <w:p>
-      <w:pPr>
-        <w:rPr>
-          <w:highlight w:val="white"/>
-        </w:rPr>
-      </w:pPr>
-    </w:p>
-    <w:p>
-      <w:pPr>
-        <w:rPr>
-          <w:highlight w:val="white"/>
-        </w:rPr>
-      </w:pPr>
-    </w:p>
-    <w:p>
-      <w:pPr>
-        <w:rPr>
-          <w:b/>
-          <w:highlight w:val="white"/>
-        </w:rPr>
-      </w:pPr>
-      <w:r>
-        <w:rPr>
-          <w:b/>
-          <w:highlight w:val="white"/>
-        </w:rPr>
         <w:t>Transform</w:t>
       </w:r>
     </w:p>
@@ -747,136 +666,129 @@
           <w:highlight w:val="white"/>
         </w:rPr>
       </w:pPr>
-    </w:p>
-    <w:p>
-      <w:pPr>
-        <w:rPr>
-          <w:highlight w:val="white"/>
-        </w:rPr>
-      </w:pPr>
-    </w:p>
-    <w:p>
-      <w:pPr>
-        <w:rPr>
-          <w:highlight w:val="white"/>
-        </w:rPr>
-      </w:pPr>
-      <w:r>
-        <w:rPr>
-          <w:highlight w:val="white"/>
-        </w:rPr>
-        <w:t xml:space="preserve">A database was generated for the </w:t>
-      </w:r>
-      <w:r>
-        <w:rPr>
-          <w:highlight w:val="white"/>
-        </w:rPr>
-        <w:t xml:space="preserve">endangered animal </w:t>
-      </w:r>
-      <w:r>
-        <w:rPr>
-          <w:highlight w:val="white"/>
-        </w:rPr>
-        <w:t xml:space="preserve">species scraped from World Wildlife. Any record with missing any of the following information (image </w:t>
-      </w:r>
-      <w:proofErr w:type="spellStart"/>
-      <w:r>
-        <w:rPr>
-          <w:highlight w:val="white"/>
-        </w:rPr>
-        <w:t>url</w:t>
-      </w:r>
-      <w:proofErr w:type="spellEnd"/>
-      <w:r>
-        <w:rPr>
-          <w:highlight w:val="white"/>
-        </w:rPr>
-        <w:t>, scientific name, status, population, species description) was dropped.</w:t>
-      </w:r>
-    </w:p>
-    <w:p>
-      <w:pPr>
-        <w:rPr>
-          <w:highlight w:val="white"/>
-        </w:rPr>
-      </w:pPr>
-    </w:p>
-    <w:p>
-      <w:pPr>
-        <w:rPr>
-          <w:highlight w:val="white"/>
-        </w:rPr>
-      </w:pPr>
-      <w:r>
-        <w:rPr>
-          <w:highlight w:val="white"/>
-        </w:rPr>
-        <w:t>There</w:t>
-      </w:r>
-      <w:r>
-        <w:rPr>
-          <w:highlight w:val="white"/>
-        </w:rPr>
-        <w:t xml:space="preserve"> were different land regions in the temperature data which could not be identified with any country code. Such as, some of the land regions represented continents instead of countries, some of them have inconsistent names, that did not make sense, were cleaned up. </w:t>
-      </w:r>
-    </w:p>
-    <w:p>
-      <w:pPr>
-        <w:rPr>
-          <w:highlight w:val="white"/>
-        </w:rPr>
-      </w:pPr>
-    </w:p>
-    <w:p>
-      <w:pPr>
-        <w:rPr>
-          <w:highlight w:val="white"/>
-        </w:rPr>
-      </w:pPr>
-      <w:r>
-        <w:rPr>
-          <w:highlight w:val="white"/>
-        </w:rPr>
-        <w:t>Species habitat</w:t>
-      </w:r>
-      <w:r>
-        <w:rPr>
-          <w:highlight w:val="white"/>
-        </w:rPr>
-        <w:t>s</w:t>
-      </w:r>
-      <w:r>
-        <w:rPr>
-          <w:highlight w:val="white"/>
-        </w:rPr>
-        <w:t xml:space="preserve"> w</w:t>
-      </w:r>
-      <w:r>
-        <w:rPr>
-          <w:highlight w:val="white"/>
-        </w:rPr>
-        <w:t>ere</w:t>
-      </w:r>
-      <w:r>
-        <w:rPr>
-          <w:highlight w:val="white"/>
-        </w:rPr>
-        <w:t xml:space="preserve"> matched with the corresponding country as listed in the country codes data. </w:t>
-      </w:r>
-      <w:r>
-        <w:rPr>
-          <w:highlight w:val="white"/>
-        </w:rPr>
-        <w:t xml:space="preserve">Any inconsistent names were sorted out and manually </w:t>
-      </w:r>
-      <w:r>
-        <w:rPr>
-          <w:highlight w:val="white"/>
-        </w:rPr>
-        <w:t>replaced. So were those from temperature table.</w:t>
-      </w:r>
       <w:bookmarkStart w:id="0" w:name="_GoBack"/>
       <w:bookmarkEnd w:id="0"/>
+    </w:p>
+    <w:p>
+      <w:pPr>
+        <w:rPr>
+          <w:highlight w:val="white"/>
+        </w:rPr>
+      </w:pPr>
+      <w:r>
+        <w:rPr>
+          <w:highlight w:val="white"/>
+        </w:rPr>
+        <w:t xml:space="preserve">A database was generated for the </w:t>
+      </w:r>
+      <w:r>
+        <w:rPr>
+          <w:highlight w:val="white"/>
+        </w:rPr>
+        <w:t xml:space="preserve">endangered animal </w:t>
+      </w:r>
+      <w:r>
+        <w:rPr>
+          <w:highlight w:val="white"/>
+        </w:rPr>
+        <w:t xml:space="preserve">species scraped from World Wildlife. Any record with missing any of the following information (image </w:t>
+      </w:r>
+      <w:proofErr w:type="spellStart"/>
+      <w:r>
+        <w:rPr>
+          <w:highlight w:val="white"/>
+        </w:rPr>
+        <w:t>url</w:t>
+      </w:r>
+      <w:proofErr w:type="spellEnd"/>
+      <w:r>
+        <w:rPr>
+          <w:highlight w:val="white"/>
+        </w:rPr>
+        <w:t>, scientific name, status, population, species description) was dropped.</w:t>
+      </w:r>
+    </w:p>
+    <w:p>
+      <w:pPr>
+        <w:rPr>
+          <w:highlight w:val="white"/>
+        </w:rPr>
+      </w:pPr>
+    </w:p>
+    <w:p>
+      <w:pPr>
+        <w:rPr>
+          <w:highlight w:val="white"/>
+        </w:rPr>
+      </w:pPr>
+      <w:r>
+        <w:rPr>
+          <w:highlight w:val="white"/>
+        </w:rPr>
+        <w:t>There</w:t>
+      </w:r>
+      <w:r>
+        <w:rPr>
+          <w:highlight w:val="white"/>
+        </w:rPr>
+        <w:t xml:space="preserve"> were different land regions in the temperature data which could not be identified with any country code. Such as, some of the land regions represented continents instead of countries, some of them have inconsistent names, that did not make sense, were cleaned up. </w:t>
+      </w:r>
+    </w:p>
+    <w:p>
+      <w:pPr>
+        <w:rPr>
+          <w:highlight w:val="white"/>
+        </w:rPr>
+      </w:pPr>
+    </w:p>
+    <w:p>
+      <w:pPr>
+        <w:rPr>
+          <w:highlight w:val="white"/>
+        </w:rPr>
+      </w:pPr>
+      <w:r>
+        <w:rPr>
+          <w:highlight w:val="white"/>
+        </w:rPr>
+        <w:t>Species habitat</w:t>
+      </w:r>
+      <w:r>
+        <w:rPr>
+          <w:highlight w:val="white"/>
+        </w:rPr>
+        <w:t>s</w:t>
+      </w:r>
+      <w:r>
+        <w:rPr>
+          <w:highlight w:val="white"/>
+        </w:rPr>
+        <w:t xml:space="preserve"> w</w:t>
+      </w:r>
+      <w:r>
+        <w:rPr>
+          <w:highlight w:val="white"/>
+        </w:rPr>
+        <w:t>ere</w:t>
+      </w:r>
+      <w:r>
+        <w:rPr>
+          <w:highlight w:val="white"/>
+        </w:rPr>
+        <w:t xml:space="preserve"> matched with the corresponding country as listed in the country codes data. </w:t>
+      </w:r>
+      <w:r>
+        <w:rPr>
+          <w:highlight w:val="white"/>
+        </w:rPr>
+        <w:t xml:space="preserve">Any inconsistent names were sorted out and manually </w:t>
+      </w:r>
+      <w:r>
+        <w:rPr>
+          <w:highlight w:val="white"/>
+        </w:rPr>
+        <w:t>replaced. So were those from temperature table.</w:t>
+      </w:r>
       <w:r>
         <w:rPr>
           <w:highlight w:val="white"/>
@@ -1079,14 +991,6 @@
         </w:rPr>
         <w:t>Spatial analysis of Endangered Species and population by country can be done.</w:t>
       </w:r>
-    </w:p>
-    <w:p>
-      <w:pPr>
-        <w:ind w:left="720"/>
-        <w:rPr>
-          <w:highlight w:val="white"/>
-        </w:rPr>
-      </w:pPr>
     </w:p>
     <w:p>
       <w:pPr>
@@ -1841,6 +1745,92 @@
       </w:rPr>
     </w:lvl>
   </w:abstractNum>
+  <w:abstractNum w:abstractNumId="6" w15:restartNumberingAfterBreak="0">
+    <w:nsid w:val="6BA96E2B"/>
+    <w:multiLevelType w:val="hybridMultilevel"/>
+    <w:tmpl w:val="89C617E6"/>
+    <w:lvl w:ilvl="0" w:tplc="0409000F">
+      <w:start w:val="1"/>
+      <w:numFmt w:val="decimal"/>
+      <w:lvlText w:val="%1."/>
+      <w:lvlJc w:val="left"/>
+      <w:pPr>
+        <w:ind w:left="1440" w:hanging="360"/>
+      </w:pPr>
+    </w:lvl>
+    <w:lvl w:ilvl="1" w:tplc="04090019" w:tentative="1">
+      <w:start w:val="1"/>
+      <w:numFmt w:val="lowerLetter"/>
+      <w:lvlText w:val="%2."/>
+      <w:lvlJc w:val="left"/>
+      <w:pPr>
+        <w:ind w:left="2160" w:hanging="360"/>
+      </w:pPr>
+    </w:lvl>
+    <w:lvl w:ilvl="2" w:tplc="0409001B" w:tentative="1">
+      <w:start w:val="1"/>
+      <w:numFmt w:val="lowerRoman"/>
+      <w:lvlText w:val="%3."/>
+      <w:lvlJc w:val="right"/>
+      <w:pPr>
+        <w:ind w:left="2880" w:hanging="180"/>
+      </w:pPr>
+    </w:lvl>
+    <w:lvl w:ilvl="3" w:tplc="0409000F" w:tentative="1">
+      <w:start w:val="1"/>
+      <w:numFmt w:val="decimal"/>
+      <w:lvlText w:val="%4."/>
+      <w:lvlJc w:val="left"/>
+      <w:pPr>
+        <w:ind w:left="3600" w:hanging="360"/>
+      </w:pPr>
+    </w:lvl>
+    <w:lvl w:ilvl="4" w:tplc="04090019" w:tentative="1">
+      <w:start w:val="1"/>
+      <w:numFmt w:val="lowerLetter"/>
+      <w:lvlText w:val="%5."/>
+      <w:lvlJc w:val="left"/>
+      <w:pPr>
+        <w:ind w:left="4320" w:hanging="360"/>
+      </w:pPr>
+    </w:lvl>
+    <w:lvl w:ilvl="5" w:tplc="0409001B" w:tentative="1">
+      <w:start w:val="1"/>
+      <w:numFmt w:val="lowerRoman"/>
+      <w:lvlText w:val="%6."/>
+      <w:lvlJc w:val="right"/>
+      <w:pPr>
+        <w:ind w:left="5040" w:hanging="180"/>
+      </w:pPr>
+    </w:lvl>
+    <w:lvl w:ilvl="6" w:tplc="0409000F" w:tentative="1">
+      <w:start w:val="1"/>
+      <w:numFmt w:val="decimal"/>
+      <w:lvlText w:val="%7."/>
+      <w:lvlJc w:val="left"/>
+      <w:pPr>
+        <w:ind w:left="5760" w:hanging="360"/>
+      </w:pPr>
+    </w:lvl>
+    <w:lvl w:ilvl="7" w:tplc="04090019" w:tentative="1">
+      <w:start w:val="1"/>
+      <w:numFmt w:val="lowerLetter"/>
+      <w:lvlText w:val="%8."/>
+      <w:lvlJc w:val="left"/>
+      <w:pPr>
+        <w:ind w:left="6480" w:hanging="360"/>
+      </w:pPr>
+    </w:lvl>
+    <w:lvl w:ilvl="8" w:tplc="0409001B" w:tentative="1">
+      <w:start w:val="1"/>
+      <w:numFmt w:val="lowerRoman"/>
+      <w:lvlText w:val="%9."/>
+      <w:lvlJc w:val="right"/>
+      <w:pPr>
+        <w:ind w:left="7200" w:hanging="180"/>
+      </w:pPr>
+    </w:lvl>
+  </w:abstractNum>
   <w:num w:numId="1">
     <w:abstractNumId w:val="1"/>
   </w:num>
@@ -1858,6 +1848,9 @@
   </w:num>
   <w:num w:numId="6">
     <w:abstractNumId w:val="4"/>
+  </w:num>
+  <w:num w:numId="7">
+    <w:abstractNumId w:val="6"/>
   </w:num>
 </w:numbering>
 </file>
@@ -2434,6 +2427,17 @@
       <w:szCs w:val="30"/>
     </w:rPr>
   </w:style>
+  <w:style w:type="paragraph" w:styleId="ListParagraph">
+    <w:name w:val="List Paragraph"/>
+    <w:basedOn w:val="Normal"/>
+    <w:uiPriority w:val="34"/>
+    <w:qFormat/>
+    <w:rsid w:val="00B0649A"/>
+    <w:pPr>
+      <w:ind w:left="720"/>
+      <w:contextualSpacing/>
+    </w:pPr>
+  </w:style>
 </w:styles>
 </file>
 

</xml_diff>

<commit_message>
add App in final report
</commit_message>
<xml_diff>
--- a/notebooks/Saviours_ETL_Report.docx
+++ b/notebooks/Saviours_ETL_Report.docx
@@ -587,13 +587,7 @@
         <w:rPr>
           <w:highlight w:val="white"/>
         </w:rPr>
-        <w:t>API calls were made to retrieve NY Times articles of the endangered species</w:t>
-      </w:r>
-      <w:r>
-        <w:rPr>
-          <w:highlight w:val="white"/>
-        </w:rPr>
-        <w:t>.</w:t>
+        <w:t>API calls were made to retrieve NY Times articles of the endangered species.</w:t>
       </w:r>
     </w:p>
     <w:p>
@@ -666,8 +660,6 @@
           <w:highlight w:val="white"/>
         </w:rPr>
       </w:pPr>
-      <w:bookmarkStart w:id="0" w:name="_GoBack"/>
-      <w:bookmarkEnd w:id="0"/>
     </w:p>
     <w:p>
       <w:pPr>
@@ -947,6 +939,28 @@
         </w:rPr>
         <w:t>Temperature: Country, Average Temperature, Temperature Uncertainty (Time Series data from 1750)</w:t>
       </w:r>
+    </w:p>
+    <w:p>
+      <w:pPr>
+        <w:rPr>
+          <w:highlight w:val="white"/>
+        </w:rPr>
+      </w:pPr>
+    </w:p>
+    <w:p>
+      <w:pPr>
+        <w:rPr>
+          <w:highlight w:val="white"/>
+        </w:rPr>
+      </w:pPr>
+      <w:r>
+        <w:rPr>
+          <w:highlight w:val="white"/>
+        </w:rPr>
+        <w:t>App has been created to visually show the data in html. Link for downloading the temperature data by extant country for each queried animal is available.</w:t>
+      </w:r>
+      <w:bookmarkStart w:id="0" w:name="_GoBack"/>
+      <w:bookmarkEnd w:id="0"/>
     </w:p>
     <w:p>
       <w:pPr>

</xml_diff>